<commit_message>
Github documentation - change
Change to documentation
</commit_message>
<xml_diff>
--- a/Github Steps.docx
+++ b/Github Steps.docx
@@ -8,17 +8,33 @@
           <w:b/>
         </w:rPr>
       </w:pPr>
+      <w:proofErr w:type="spellStart"/>
       <w:r>
         <w:rPr>
           <w:b/>
         </w:rPr>
-        <w:t>Github Steps</w:t>
+        <w:t>Github</w:t>
+      </w:r>
+      <w:proofErr w:type="spellEnd"/>
+      <w:r>
+        <w:rPr>
+          <w:b/>
+        </w:rPr>
+        <w:t xml:space="preserve"> Steps</w:t>
       </w:r>
     </w:p>
     <w:p/>
     <w:p>
       <w:r>
-        <w:t>Download a Github project and use locally</w:t>
+        <w:t xml:space="preserve">Download a </w:t>
+      </w:r>
+      <w:proofErr w:type="spellStart"/>
+      <w:r>
+        <w:t>Github</w:t>
+      </w:r>
+      <w:proofErr w:type="spellEnd"/>
+      <w:r>
+        <w:t xml:space="preserve"> project and use locally</w:t>
       </w:r>
     </w:p>
     <w:p/>
@@ -31,8 +47,21 @@
         </w:numPr>
       </w:pPr>
       <w:r>
-        <w:t>Login to github and look for janjosef777/JetSetterProject</w:t>
-      </w:r>
+        <w:t xml:space="preserve">Login to </w:t>
+      </w:r>
+      <w:proofErr w:type="spellStart"/>
+      <w:r>
+        <w:t>github</w:t>
+      </w:r>
+      <w:proofErr w:type="spellEnd"/>
+      <w:r>
+        <w:t xml:space="preserve"> and look for janjosef777/</w:t>
+      </w:r>
+      <w:proofErr w:type="spellStart"/>
+      <w:r>
+        <w:t>JetSetterProject</w:t>
+      </w:r>
+      <w:proofErr w:type="spellEnd"/>
     </w:p>
     <w:p>
       <w:pPr>
@@ -55,7 +84,15 @@
         </w:numPr>
       </w:pPr>
       <w:r>
-        <w:t>Right - Local Git Repositories – click clone button</w:t>
+        <w:t xml:space="preserve">Right - Local </w:t>
+      </w:r>
+      <w:proofErr w:type="spellStart"/>
+      <w:r>
+        <w:t>Git</w:t>
+      </w:r>
+      <w:proofErr w:type="spellEnd"/>
+      <w:r>
+        <w:t xml:space="preserve"> Repositories – click clone button</w:t>
       </w:r>
     </w:p>
     <w:p>
@@ -179,8 +216,21 @@
         </w:numPr>
       </w:pPr>
       <w:r>
-        <w:t>Login to github and look for janjosef777/JetSetterProject</w:t>
-      </w:r>
+        <w:t xml:space="preserve">Login to </w:t>
+      </w:r>
+      <w:proofErr w:type="spellStart"/>
+      <w:r>
+        <w:t>github</w:t>
+      </w:r>
+      <w:proofErr w:type="spellEnd"/>
+      <w:r>
+        <w:t xml:space="preserve"> and look for janjosef777/</w:t>
+      </w:r>
+      <w:proofErr w:type="spellStart"/>
+      <w:r>
+        <w:t>JetSetterProject</w:t>
+      </w:r>
+      <w:proofErr w:type="spellEnd"/>
     </w:p>
     <w:p>
       <w:pPr>
@@ -205,6 +255,121 @@
       <w:r>
         <w:t>Drag and drop file into input box</w:t>
       </w:r>
+    </w:p>
+    <w:p>
+      <w:pPr>
+        <w:pStyle w:val="ListParagraph"/>
+        <w:numPr>
+          <w:ilvl w:val="0"/>
+          <w:numId w:val="6"/>
+        </w:numPr>
+      </w:pPr>
+      <w:r>
+        <w:t>Enter a comment</w:t>
+      </w:r>
+    </w:p>
+    <w:p>
+      <w:pPr>
+        <w:pStyle w:val="ListParagraph"/>
+        <w:numPr>
+          <w:ilvl w:val="0"/>
+          <w:numId w:val="6"/>
+        </w:numPr>
+      </w:pPr>
+      <w:r>
+        <w:t>Commit directly to the master</w:t>
+      </w:r>
+    </w:p>
+    <w:p>
+      <w:pPr>
+        <w:pStyle w:val="ListParagraph"/>
+        <w:numPr>
+          <w:ilvl w:val="0"/>
+          <w:numId w:val="6"/>
+        </w:numPr>
+      </w:pPr>
+      <w:r>
+        <w:t>Commit changes</w:t>
+      </w:r>
+    </w:p>
+    <w:p/>
+    <w:p>
+      <w:r>
+        <w:t xml:space="preserve">To </w:t>
+      </w:r>
+      <w:proofErr w:type="gramStart"/>
+      <w:r>
+        <w:t>Download</w:t>
+      </w:r>
+      <w:proofErr w:type="gramEnd"/>
+      <w:r>
+        <w:t xml:space="preserve"> a file – </w:t>
+      </w:r>
+      <w:proofErr w:type="spellStart"/>
+      <w:r>
+        <w:t>ie</w:t>
+      </w:r>
+      <w:proofErr w:type="spellEnd"/>
+      <w:r>
+        <w:t xml:space="preserve"> instructions to use </w:t>
+      </w:r>
+      <w:proofErr w:type="spellStart"/>
+      <w:r>
+        <w:t>github</w:t>
+      </w:r>
+      <w:proofErr w:type="spellEnd"/>
+    </w:p>
+    <w:p>
+      <w:pPr>
+        <w:pStyle w:val="ListParagraph"/>
+        <w:numPr>
+          <w:ilvl w:val="0"/>
+          <w:numId w:val="8"/>
+        </w:numPr>
+      </w:pPr>
+      <w:r>
+        <w:t xml:space="preserve">Login to </w:t>
+      </w:r>
+      <w:proofErr w:type="spellStart"/>
+      <w:r>
+        <w:t>github</w:t>
+      </w:r>
+      <w:proofErr w:type="spellEnd"/>
+      <w:r>
+        <w:t xml:space="preserve"> and look for janjosef777/</w:t>
+      </w:r>
+      <w:proofErr w:type="spellStart"/>
+      <w:r>
+        <w:t>JetSetterProject</w:t>
+      </w:r>
+      <w:proofErr w:type="spellEnd"/>
+    </w:p>
+    <w:p>
+      <w:pPr>
+        <w:pStyle w:val="ListParagraph"/>
+        <w:numPr>
+          <w:ilvl w:val="0"/>
+          <w:numId w:val="8"/>
+        </w:numPr>
+      </w:pPr>
+      <w:r>
+        <w:t>Find file and click on it.</w:t>
+      </w:r>
+    </w:p>
+    <w:p>
+      <w:pPr>
+        <w:pStyle w:val="ListParagraph"/>
+        <w:numPr>
+          <w:ilvl w:val="0"/>
+          <w:numId w:val="8"/>
+        </w:numPr>
+      </w:pPr>
+      <w:r>
+        <w:t>Click view raw – it will download to your download folder</w:t>
+      </w:r>
+    </w:p>
+    <w:p/>
+    <w:p>
       <w:bookmarkStart w:id="0" w:name="_GoBack"/>
       <w:bookmarkEnd w:id="0"/>
     </w:p>
@@ -577,6 +742,95 @@
     </w:lvl>
   </w:abstractNum>
   <w:abstractNum w:abstractNumId="4" w15:restartNumberingAfterBreak="0">
+    <w:nsid w:val="5A4D1003"/>
+    <w:multiLevelType w:val="hybridMultilevel"/>
+    <w:tmpl w:val="F9C228CC"/>
+    <w:lvl w:ilvl="0" w:tplc="0409000F">
+      <w:start w:val="1"/>
+      <w:numFmt w:val="decimal"/>
+      <w:lvlText w:val="%1."/>
+      <w:lvlJc w:val="left"/>
+      <w:pPr>
+        <w:ind w:left="720" w:hanging="360"/>
+      </w:pPr>
+      <w:rPr>
+        <w:rFonts w:hint="default"/>
+      </w:rPr>
+    </w:lvl>
+    <w:lvl w:ilvl="1" w:tplc="04090019" w:tentative="1">
+      <w:start w:val="1"/>
+      <w:numFmt w:val="lowerLetter"/>
+      <w:lvlText w:val="%2."/>
+      <w:lvlJc w:val="left"/>
+      <w:pPr>
+        <w:ind w:left="1440" w:hanging="360"/>
+      </w:pPr>
+    </w:lvl>
+    <w:lvl w:ilvl="2" w:tplc="0409001B" w:tentative="1">
+      <w:start w:val="1"/>
+      <w:numFmt w:val="lowerRoman"/>
+      <w:lvlText w:val="%3."/>
+      <w:lvlJc w:val="right"/>
+      <w:pPr>
+        <w:ind w:left="2160" w:hanging="180"/>
+      </w:pPr>
+    </w:lvl>
+    <w:lvl w:ilvl="3" w:tplc="0409000F" w:tentative="1">
+      <w:start w:val="1"/>
+      <w:numFmt w:val="decimal"/>
+      <w:lvlText w:val="%4."/>
+      <w:lvlJc w:val="left"/>
+      <w:pPr>
+        <w:ind w:left="2880" w:hanging="360"/>
+      </w:pPr>
+    </w:lvl>
+    <w:lvl w:ilvl="4" w:tplc="04090019" w:tentative="1">
+      <w:start w:val="1"/>
+      <w:numFmt w:val="lowerLetter"/>
+      <w:lvlText w:val="%5."/>
+      <w:lvlJc w:val="left"/>
+      <w:pPr>
+        <w:ind w:left="3600" w:hanging="360"/>
+      </w:pPr>
+    </w:lvl>
+    <w:lvl w:ilvl="5" w:tplc="0409001B" w:tentative="1">
+      <w:start w:val="1"/>
+      <w:numFmt w:val="lowerRoman"/>
+      <w:lvlText w:val="%6."/>
+      <w:lvlJc w:val="right"/>
+      <w:pPr>
+        <w:ind w:left="4320" w:hanging="180"/>
+      </w:pPr>
+    </w:lvl>
+    <w:lvl w:ilvl="6" w:tplc="0409000F" w:tentative="1">
+      <w:start w:val="1"/>
+      <w:numFmt w:val="decimal"/>
+      <w:lvlText w:val="%7."/>
+      <w:lvlJc w:val="left"/>
+      <w:pPr>
+        <w:ind w:left="5040" w:hanging="360"/>
+      </w:pPr>
+    </w:lvl>
+    <w:lvl w:ilvl="7" w:tplc="04090019" w:tentative="1">
+      <w:start w:val="1"/>
+      <w:numFmt w:val="lowerLetter"/>
+      <w:lvlText w:val="%8."/>
+      <w:lvlJc w:val="left"/>
+      <w:pPr>
+        <w:ind w:left="5760" w:hanging="360"/>
+      </w:pPr>
+    </w:lvl>
+    <w:lvl w:ilvl="8" w:tplc="0409001B" w:tentative="1">
+      <w:start w:val="1"/>
+      <w:numFmt w:val="lowerRoman"/>
+      <w:lvlText w:val="%9."/>
+      <w:lvlJc w:val="right"/>
+      <w:pPr>
+        <w:ind w:left="6480" w:hanging="180"/>
+      </w:pPr>
+    </w:lvl>
+  </w:abstractNum>
+  <w:abstractNum w:abstractNumId="5" w15:restartNumberingAfterBreak="0">
     <w:nsid w:val="5FDA0745"/>
     <w:multiLevelType w:val="hybridMultilevel"/>
     <w:tmpl w:val="F9C228CC"/>
@@ -665,10 +919,99 @@
       </w:pPr>
     </w:lvl>
   </w:abstractNum>
-  <w:abstractNum w:abstractNumId="5" w15:restartNumberingAfterBreak="0">
+  <w:abstractNum w:abstractNumId="6" w15:restartNumberingAfterBreak="0">
     <w:nsid w:val="74273F08"/>
     <w:multiLevelType w:val="hybridMultilevel"/>
     <w:tmpl w:val="C2E66892"/>
+    <w:lvl w:ilvl="0" w:tplc="0409000F">
+      <w:start w:val="1"/>
+      <w:numFmt w:val="decimal"/>
+      <w:lvlText w:val="%1."/>
+      <w:lvlJc w:val="left"/>
+      <w:pPr>
+        <w:ind w:left="720" w:hanging="360"/>
+      </w:pPr>
+      <w:rPr>
+        <w:rFonts w:hint="default"/>
+      </w:rPr>
+    </w:lvl>
+    <w:lvl w:ilvl="1" w:tplc="04090019" w:tentative="1">
+      <w:start w:val="1"/>
+      <w:numFmt w:val="lowerLetter"/>
+      <w:lvlText w:val="%2."/>
+      <w:lvlJc w:val="left"/>
+      <w:pPr>
+        <w:ind w:left="1440" w:hanging="360"/>
+      </w:pPr>
+    </w:lvl>
+    <w:lvl w:ilvl="2" w:tplc="0409001B" w:tentative="1">
+      <w:start w:val="1"/>
+      <w:numFmt w:val="lowerRoman"/>
+      <w:lvlText w:val="%3."/>
+      <w:lvlJc w:val="right"/>
+      <w:pPr>
+        <w:ind w:left="2160" w:hanging="180"/>
+      </w:pPr>
+    </w:lvl>
+    <w:lvl w:ilvl="3" w:tplc="0409000F" w:tentative="1">
+      <w:start w:val="1"/>
+      <w:numFmt w:val="decimal"/>
+      <w:lvlText w:val="%4."/>
+      <w:lvlJc w:val="left"/>
+      <w:pPr>
+        <w:ind w:left="2880" w:hanging="360"/>
+      </w:pPr>
+    </w:lvl>
+    <w:lvl w:ilvl="4" w:tplc="04090019" w:tentative="1">
+      <w:start w:val="1"/>
+      <w:numFmt w:val="lowerLetter"/>
+      <w:lvlText w:val="%5."/>
+      <w:lvlJc w:val="left"/>
+      <w:pPr>
+        <w:ind w:left="3600" w:hanging="360"/>
+      </w:pPr>
+    </w:lvl>
+    <w:lvl w:ilvl="5" w:tplc="0409001B" w:tentative="1">
+      <w:start w:val="1"/>
+      <w:numFmt w:val="lowerRoman"/>
+      <w:lvlText w:val="%6."/>
+      <w:lvlJc w:val="right"/>
+      <w:pPr>
+        <w:ind w:left="4320" w:hanging="180"/>
+      </w:pPr>
+    </w:lvl>
+    <w:lvl w:ilvl="6" w:tplc="0409000F" w:tentative="1">
+      <w:start w:val="1"/>
+      <w:numFmt w:val="decimal"/>
+      <w:lvlText w:val="%7."/>
+      <w:lvlJc w:val="left"/>
+      <w:pPr>
+        <w:ind w:left="5040" w:hanging="360"/>
+      </w:pPr>
+    </w:lvl>
+    <w:lvl w:ilvl="7" w:tplc="04090019" w:tentative="1">
+      <w:start w:val="1"/>
+      <w:numFmt w:val="lowerLetter"/>
+      <w:lvlText w:val="%8."/>
+      <w:lvlJc w:val="left"/>
+      <w:pPr>
+        <w:ind w:left="5760" w:hanging="360"/>
+      </w:pPr>
+    </w:lvl>
+    <w:lvl w:ilvl="8" w:tplc="0409001B" w:tentative="1">
+      <w:start w:val="1"/>
+      <w:numFmt w:val="lowerRoman"/>
+      <w:lvlText w:val="%9."/>
+      <w:lvlJc w:val="right"/>
+      <w:pPr>
+        <w:ind w:left="6480" w:hanging="180"/>
+      </w:pPr>
+    </w:lvl>
+  </w:abstractNum>
+  <w:abstractNum w:abstractNumId="7" w15:restartNumberingAfterBreak="0">
+    <w:nsid w:val="76E201DD"/>
+    <w:multiLevelType w:val="hybridMultilevel"/>
+    <w:tmpl w:val="A62ED544"/>
     <w:lvl w:ilvl="0" w:tplc="0409000F">
       <w:start w:val="1"/>
       <w:numFmt w:val="decimal"/>
@@ -767,9 +1110,15 @@
     <w:abstractNumId w:val="0"/>
   </w:num>
   <w:num w:numId="5">
+    <w:abstractNumId w:val="6"/>
+  </w:num>
+  <w:num w:numId="6">
     <w:abstractNumId w:val="5"/>
   </w:num>
-  <w:num w:numId="6">
+  <w:num w:numId="7">
+    <w:abstractNumId w:val="7"/>
+  </w:num>
+  <w:num w:numId="8">
     <w:abstractNumId w:val="4"/>
   </w:num>
 </w:numbering>

</xml_diff>